<commit_message>
Update ITP4708 Project Document.docx
</commit_message>
<xml_diff>
--- a/Document/ITP4708 Project Document.docx
+++ b/Document/ITP4708 Project Document.docx
@@ -7600,19 +7600,6 @@
     </w:p>
     <w:p>
       <w:pPr>
-        <w:spacing w:before="240"/>
-        <w:rPr>
-          <w:rFonts w:ascii="Times New Roman" w:hAnsi="Times New Roman" w:cs="Times New Roman"/>
-          <w:b/>
-          <w:bCs/>
-          <w:sz w:val="28"/>
-          <w:szCs w:val="28"/>
-          <w:u w:val="single"/>
-        </w:rPr>
-      </w:pPr>
-    </w:p>
-    <w:p>
-      <w:pPr>
         <w:pStyle w:val="1"/>
         <w:numPr>
           <w:ilvl w:val="0"/>
@@ -7634,6 +7621,7 @@
           <w:szCs w:val="40"/>
           <w:u w:val="single"/>
         </w:rPr>
+        <w:lastRenderedPageBreak/>
         <w:t>Known Issues and Limitations</w:t>
       </w:r>
       <w:bookmarkEnd w:id="24"/>
@@ -8110,8 +8098,17 @@
           <w:szCs w:val="28"/>
           <w:lang w:val="en-US"/>
         </w:rPr>
+        <w:t xml:space="preserve">Improvement method: Add error prompts and feedback mechanisms to ensure that clear messages are provided immediately when players perform </w:t>
+      </w:r>
+      <w:r>
+        <w:rPr>
+          <w:rFonts w:ascii="Times New Roman" w:hAnsi="Times New Roman" w:cs="Times New Roman"/>
+          <w:sz w:val="28"/>
+          <w:szCs w:val="28"/>
+          <w:lang w:val="en-US"/>
+        </w:rPr>
         <w:lastRenderedPageBreak/>
-        <w:t>Improvement method: Add error prompts and feedback mechanisms to ensure that clear messages are provided immediately when players perform improper operations to help them understand the cause and solution of the error.</w:t>
+        <w:t>improper operations to help them understand the cause and solution of the error.</w:t>
       </w:r>
       <w:r>
         <w:rPr>
@@ -8570,8 +8567,17 @@
           <w:szCs w:val="28"/>
           <w:lang w:val="en-US"/>
         </w:rPr>
+        <w:t xml:space="preserve">Improvement methods: In future versions, the checking mechanism for input names will be strengthened to ensure that each player's name is </w:t>
+      </w:r>
+      <w:r>
+        <w:rPr>
+          <w:rFonts w:ascii="Times New Roman" w:hAnsi="Times New Roman" w:cs="Times New Roman"/>
+          <w:sz w:val="28"/>
+          <w:szCs w:val="28"/>
+          <w:lang w:val="en-US"/>
+        </w:rPr>
         <w:lastRenderedPageBreak/>
-        <w:t>Improvement methods: In future versions, the checking mechanism for input names will be strengthened to ensure that each player's name is unique, thereby reducing confusion and improving the playability of the game.</w:t>
+        <w:t>unique, thereby reducing confusion and improving the playability of the game.</w:t>
       </w:r>
       <w:r>
         <w:rPr>

</xml_diff>